<commit_message>
added nice to it
</commit_message>
<xml_diff>
--- a/UNIVERTY OF PORT HARCOURT.docx
+++ b/UNIVERTY OF PORT HARCOURT.docx
@@ -7230,6 +7230,38 @@
         <w:t xml:space="preserve">With the aid of a program construct demonstrate how parameter are passed to a function in C++ </w:t>
       </w:r>
     </w:p>
+    <w:p>
+      <w:pPr>
+        <w:pStyle w:val="ListParagraph"/>
+        <w:rPr>
+          <w:rFonts w:asciiTheme="majorHAnsi" w:hAnsiTheme="majorHAnsi"/>
+          <w:b/>
+          <w:sz w:val="52"/>
+          <w:szCs w:val="52"/>
+        </w:rPr>
+      </w:pPr>
+    </w:p>
+    <w:p>
+      <w:pPr>
+        <w:pStyle w:val="ListParagraph"/>
+        <w:ind w:left="4680"/>
+        <w:rPr>
+          <w:rFonts w:asciiTheme="majorHAnsi" w:hAnsiTheme="majorHAnsi"/>
+          <w:b/>
+          <w:sz w:val="52"/>
+          <w:szCs w:val="52"/>
+        </w:rPr>
+      </w:pPr>
+      <w:r>
+        <w:rPr>
+          <w:rFonts w:asciiTheme="majorHAnsi" w:hAnsiTheme="majorHAnsi"/>
+          <w:b/>
+          <w:sz w:val="52"/>
+          <w:szCs w:val="52"/>
+        </w:rPr>
+        <w:t>Nice work</w:t>
+      </w:r>
+    </w:p>
     <w:sectPr>
       <w:pgSz w:w="11906" w:h="16838"/>
       <w:pgMar w:top="720" w:right="720" w:bottom="720" w:left="720" w:header="708" w:footer="708" w:gutter="0"/>
@@ -11955,6 +11987,7 @@
     <w:lsdException w:name="HTML Sample" w:semiHidden="1" w:unhideWhenUsed="1"/>
     <w:lsdException w:name="HTML Typewriter" w:semiHidden="1" w:unhideWhenUsed="1"/>
     <w:lsdException w:name="HTML Variable" w:semiHidden="1" w:unhideWhenUsed="1"/>
+    <w:lsdException w:name="Normal Table" w:semiHidden="1" w:unhideWhenUsed="1"/>
     <w:lsdException w:name="annotation subject" w:semiHidden="1" w:unhideWhenUsed="1"/>
     <w:lsdException w:name="No List" w:semiHidden="1" w:unhideWhenUsed="1"/>
     <w:lsdException w:name="Outline List 1" w:semiHidden="1" w:unhideWhenUsed="1"/>
@@ -12000,9 +12033,11 @@
     <w:lsdException w:name="Table Subtle 1" w:semiHidden="1" w:unhideWhenUsed="1"/>
     <w:lsdException w:name="Table Subtle 2" w:semiHidden="1" w:unhideWhenUsed="1"/>
     <w:lsdException w:name="Table Web 1" w:semiHidden="1" w:unhideWhenUsed="1"/>
+    <w:lsdException w:name="Table Web 2" w:semiHidden="1" w:unhideWhenUsed="1"/>
     <w:lsdException w:name="Table Web 3" w:semiHidden="1" w:unhideWhenUsed="1"/>
     <w:lsdException w:name="Balloon Text" w:semiHidden="1" w:unhideWhenUsed="1"/>
     <w:lsdException w:name="Table Grid" w:uiPriority="39"/>
+    <w:lsdException w:name="Table Theme" w:semiHidden="1" w:unhideWhenUsed="1"/>
     <w:lsdException w:name="Placeholder Text" w:semiHidden="1"/>
     <w:lsdException w:name="No Spacing" w:uiPriority="1" w:qFormat="1"/>
     <w:lsdException w:name="Light Shading" w:uiPriority="60"/>

</xml_diff>